<commit_message>
Agregado de nueva caracteristica y correcciones varias
</commit_message>
<xml_diff>
--- a/modelo_de_calidad/modelo de calidad.docx
+++ b/modelo_de_calidad/modelo de calidad.docx
@@ -770,7 +770,7 @@
                 <w:sz w:val="28"/>
                 <w:szCs w:val="28"/>
               </w:rPr>
-              <w:t>Adrián</w:t>
+              <w:t>Morel</w:t>
             </w:r>
           </w:p>
         </w:tc>
@@ -804,7 +804,7 @@
                 <w:sz w:val="28"/>
                 <w:szCs w:val="28"/>
               </w:rPr>
-              <w:t>Morel</w:t>
+              <w:t>Adrián</w:t>
             </w:r>
           </w:p>
         </w:tc>
@@ -1211,7 +1211,91 @@
         </w:rPr>
         <w:t>Capacidad de ser atractivo para el usuario</w:t>
       </w:r>
-      <w:r>
+    </w:p>
+    <w:p>
+      <w:pPr>
+        <w:pStyle w:val="Prrafodelista"/>
+        <w:spacing w:before="400" w:after="20"/>
+        <w:ind w:left="1440"/>
+      </w:pPr>
+    </w:p>
+    <w:p>
+      <w:pPr>
+        <w:pStyle w:val="Prrafodelista"/>
+        <w:numPr>
+          <w:ilvl w:val="0"/>
+          <w:numId w:val="8"/>
+        </w:numPr>
+        <w:spacing w:before="400" w:after="20"/>
+        <w:rPr>
+          <w:sz w:val="24"/>
+          <w:szCs w:val="24"/>
+        </w:rPr>
+      </w:pPr>
+      <w:r>
+        <w:rPr>
+          <w:sz w:val="24"/>
+          <w:szCs w:val="24"/>
+        </w:rPr>
+        <w:t>Portabilidad</w:t>
+      </w:r>
+    </w:p>
+    <w:p>
+      <w:pPr>
+        <w:pStyle w:val="Prrafodelista"/>
+        <w:numPr>
+          <w:ilvl w:val="1"/>
+          <w:numId w:val="8"/>
+        </w:numPr>
+        <w:spacing w:before="400" w:after="20"/>
+        <w:rPr>
+          <w:sz w:val="24"/>
+          <w:szCs w:val="24"/>
+        </w:rPr>
+      </w:pPr>
+      <w:proofErr w:type="spellStart"/>
+      <w:r>
+        <w:rPr>
+          <w:sz w:val="24"/>
+          <w:szCs w:val="24"/>
+        </w:rPr>
+        <w:t>Instalabildad</w:t>
+      </w:r>
+      <w:proofErr w:type="spellEnd"/>
+    </w:p>
+    <w:p>
+      <w:pPr>
+        <w:pStyle w:val="Prrafodelista"/>
+        <w:numPr>
+          <w:ilvl w:val="1"/>
+          <w:numId w:val="8"/>
+        </w:numPr>
+        <w:spacing w:before="400" w:after="20"/>
+        <w:rPr>
+          <w:sz w:val="24"/>
+          <w:szCs w:val="24"/>
+        </w:rPr>
+      </w:pPr>
+      <w:r>
+        <w:rPr>
+          <w:sz w:val="24"/>
+          <w:szCs w:val="24"/>
+        </w:rPr>
+        <w:t>Adaptabilidad</w:t>
+      </w:r>
+    </w:p>
+    <w:p>
+      <w:pPr>
+        <w:rPr>
+          <w:sz w:val="24"/>
+          <w:szCs w:val="24"/>
+        </w:rPr>
+      </w:pPr>
+      <w:r>
+        <w:rPr>
+          <w:sz w:val="24"/>
+          <w:szCs w:val="24"/>
+        </w:rPr>
         <w:br w:type="page"/>
       </w:r>
     </w:p>
@@ -1415,18 +1499,17 @@
       </w:r>
       <w:r>
         <w:rPr>
-          <w:color w:val="C45911" w:themeColor="accent2" w:themeShade="BF"/>
           <w:sz w:val="24"/>
           <w:szCs w:val="24"/>
         </w:rPr>
-        <w:br/>
+        <w:t xml:space="preserve"> S</w:t>
       </w:r>
       <w:r>
         <w:rPr>
           <w:sz w:val="24"/>
           <w:szCs w:val="24"/>
         </w:rPr>
-        <w:t xml:space="preserve">se </w:t>
+        <w:t xml:space="preserve">e </w:t>
       </w:r>
       <w:r>
         <w:rPr>
@@ -1518,7 +1601,7 @@
               <w:rPr>
                 <w:rFonts w:ascii="Cambria Math" w:hAnsi="Cambria Math"/>
               </w:rPr>
-              <m:t>4</m:t>
+              <m:t>5</m:t>
             </m:r>
           </m:den>
         </m:f>
@@ -1527,8 +1610,14 @@
     <w:p>
       <w:pPr>
         <w:pStyle w:val="Ttulo2"/>
-      </w:pPr>
-      <w:r>
+        <w:rPr>
+          <w:u w:val="single"/>
+        </w:rPr>
+      </w:pPr>
+      <w:r>
+        <w:rPr>
+          <w:u w:val="single"/>
+        </w:rPr>
         <w:t>Seguridad de acceso</w:t>
       </w:r>
     </w:p>
@@ -1537,13 +1626,7 @@
         <w:pStyle w:val="Sinespaciado"/>
       </w:pPr>
       <w:r>
-        <w:t>Capacidad del producto software para asegurar la integridad de los datos y la confidencialidad de</w:t>
-      </w:r>
-      <w:r>
-        <w:t xml:space="preserve"> estos</w:t>
-      </w:r>
-      <w:r>
-        <w:t>.</w:t>
+        <w:t>Capacidad del producto software para asegurar la integridad de los datos y la confidencialidad de estos.</w:t>
       </w:r>
     </w:p>
     <w:p>
@@ -1607,56 +1690,93 @@
         <w:pStyle w:val="Sinespaciado"/>
       </w:pPr>
       <w:r>
-        <w:t>3 si se puede iniciar sesión y la contraseña se guarda encriptada.</w:t>
-      </w:r>
-    </w:p>
-    <w:p>
-      <w:pPr>
-        <w:pStyle w:val="Sinespaciado"/>
-      </w:pPr>
-      <w:r>
-        <w:t>2 si</w:t>
-      </w:r>
-      <w:r>
-        <w:t xml:space="preserve"> únicamente</w:t>
-      </w:r>
-      <w:r>
-        <w:t xml:space="preserve"> se puede iniciar sesión.</w:t>
-      </w:r>
-    </w:p>
-    <w:p>
-      <w:pPr>
-        <w:pStyle w:val="Sinespaciado"/>
-      </w:pPr>
-      <w:r>
-        <w:t>1 si no se puede iniciar sesión.</w:t>
-      </w:r>
-    </w:p>
-    <w:p>
-      <w:pPr>
-        <w:pStyle w:val="Sinespaciado"/>
-      </w:pPr>
-      <w:ins w:id="1" w:author="Fernando Sanchez" w:date="2019-05-06T10:31:00Z">
-        <w:r>
-          <w:t xml:space="preserve">Puntaje: </w:t>
-        </w:r>
-      </w:ins>
-      <w:ins w:id="2" w:author="Fernando Sanchez" w:date="2019-05-06T10:32:00Z">
-        <w:r>
-          <w:t>2, falta encriptar la contraseña</w:t>
-        </w:r>
-      </w:ins>
-      <w:ins w:id="3" w:author="Fernando Sanchez" w:date="2019-05-06T10:43:00Z">
-        <w:r>
-          <w:t>, deberíamos usar una BD en lugar de un archivo.dat</w:t>
-        </w:r>
-      </w:ins>
+        <w:t xml:space="preserve">3 </w:t>
+      </w:r>
+      <w:r>
+        <w:t>s</w:t>
+      </w:r>
+      <w:r>
+        <w:t xml:space="preserve">i </w:t>
+      </w:r>
+      <w:r>
+        <w:t>requiere</w:t>
+      </w:r>
+      <w:r>
+        <w:t xml:space="preserve"> iniciar sesión y la contraseña se guarda encriptada.</w:t>
+      </w:r>
+    </w:p>
+    <w:p>
+      <w:pPr>
+        <w:pStyle w:val="Sinespaciado"/>
+      </w:pPr>
+      <w:commentRangeStart w:id="1"/>
+      <w:r>
+        <w:t xml:space="preserve">2 </w:t>
+      </w:r>
+      <w:r>
+        <w:t>s</w:t>
+      </w:r>
+      <w:r>
+        <w:t>i</w:t>
+      </w:r>
+      <w:r>
+        <w:t xml:space="preserve"> </w:t>
+      </w:r>
+      <w:r>
+        <w:t>solo requiere</w:t>
+      </w:r>
+      <w:r>
+        <w:t xml:space="preserve"> iniciar sesión.</w:t>
+      </w:r>
+      <w:commentRangeEnd w:id="1"/>
+      <w:r>
+        <w:rPr>
+          <w:rStyle w:val="Refdecomentario"/>
+        </w:rPr>
+        <w:commentReference w:id="1"/>
+      </w:r>
+    </w:p>
+    <w:p>
+      <w:pPr>
+        <w:pStyle w:val="Sinespaciado"/>
+      </w:pPr>
+      <w:r>
+        <w:t xml:space="preserve">1 </w:t>
+      </w:r>
+      <w:r>
+        <w:t>n</w:t>
+      </w:r>
+      <w:r>
+        <w:t>o requiere iniciar sesión</w:t>
+      </w:r>
+      <w:r>
+        <w:t>.</w:t>
+      </w:r>
+    </w:p>
+    <w:p>
+      <w:pPr>
+        <w:pStyle w:val="Sinespaciado"/>
+        <w:rPr>
+          <w:color w:val="00B050"/>
+        </w:rPr>
+      </w:pPr>
+    </w:p>
+    <w:p>
+      <w:pPr>
+        <w:pStyle w:val="Sinespaciado"/>
+      </w:pPr>
     </w:p>
     <w:p>
       <w:pPr>
         <w:pStyle w:val="Ttulo2"/>
-      </w:pPr>
-      <w:r>
+        <w:rPr>
+          <w:u w:val="single"/>
+        </w:rPr>
+      </w:pPr>
+      <w:r>
+        <w:rPr>
+          <w:u w:val="single"/>
+        </w:rPr>
         <w:t>Exactitud de los resultados</w:t>
       </w:r>
     </w:p>
@@ -1665,7 +1785,13 @@
         <w:pStyle w:val="Sinespaciado"/>
       </w:pPr>
       <w:r>
-        <w:t xml:space="preserve">Capacidad del producto software para asegurar que los valores de los atributos numéricos que se utilicen para manejar dinero lo hagan con el grado </w:t>
+        <w:t xml:space="preserve">Capacidad del producto software para asegurar que los valores de los atributos numéricos </w:t>
+      </w:r>
+      <w:r>
+        <w:t xml:space="preserve">decimales </w:t>
+      </w:r>
+      <w:r>
+        <w:t xml:space="preserve">lo hagan con el grado </w:t>
       </w:r>
       <w:r>
         <w:t>suficiente</w:t>
@@ -1696,7 +1822,13 @@
         </w:numPr>
       </w:pPr>
       <w:r>
-        <w:t>Precisión de los atributos que son utilizados para manejar dinero.</w:t>
+        <w:t xml:space="preserve">Precisión de los atributos </w:t>
+      </w:r>
+      <w:r>
+        <w:t xml:space="preserve">del tipo decimal </w:t>
+      </w:r>
+      <w:r>
+        <w:t>utilizados.</w:t>
       </w:r>
     </w:p>
     <w:p>
@@ -1762,6 +1894,7 @@
       <w:pPr>
         <w:pStyle w:val="Sinespaciado"/>
       </w:pPr>
+      <w:commentRangeStart w:id="2"/>
       <w:r>
         <w:t>1 si se utiliza una presión de 10</w:t>
       </w:r>
@@ -1774,28 +1907,28 @@
       <w:r>
         <w:t xml:space="preserve"> o inferior.</w:t>
       </w:r>
-    </w:p>
-    <w:p>
-      <w:pPr>
-        <w:pStyle w:val="Sinespaciado"/>
-      </w:pPr>
-      <w:ins w:id="4" w:author="Fernando Sanchez" w:date="2019-05-06T10:32:00Z">
-        <w:r>
-          <w:t xml:space="preserve">Puntaje: 1, necesita modificar </w:t>
-        </w:r>
-      </w:ins>
-      <w:ins w:id="5" w:author="Fernando Sanchez" w:date="2019-05-06T10:35:00Z">
-        <w:r>
-          <w:t>el tipo de dato a flotante.</w:t>
-        </w:r>
-      </w:ins>
+      <w:commentRangeEnd w:id="2"/>
+      <w:r>
+        <w:rPr>
+          <w:rStyle w:val="Refdecomentario"/>
+        </w:rPr>
+        <w:commentReference w:id="2"/>
+      </w:r>
+    </w:p>
+    <w:p>
+      <w:pPr>
+        <w:pStyle w:val="Sinespaciado"/>
+      </w:pPr>
     </w:p>
     <w:p>
       <w:pPr>
         <w:pStyle w:val="Ttulo1"/>
       </w:pPr>
       <w:r>
-        <w:t>Eficiencia</w:t>
+        <w:t>E</w:t>
+      </w:r>
+      <w:r>
+        <w:t>FICIENCIA</w:t>
       </w:r>
     </w:p>
     <w:p>
@@ -1839,7 +1972,7 @@
               <w:rPr>
                 <w:rFonts w:ascii="Cambria Math" w:hAnsi="Cambria Math"/>
               </w:rPr>
-              <m:t>4</m:t>
+              <m:t>5</m:t>
             </m:r>
           </m:den>
         </m:f>
@@ -1848,8 +1981,14 @@
     <w:p>
       <w:pPr>
         <w:pStyle w:val="Ttulo2"/>
-      </w:pPr>
-      <w:r>
+        <w:rPr>
+          <w:u w:val="single"/>
+        </w:rPr>
+      </w:pPr>
+      <w:r>
+        <w:rPr>
+          <w:u w:val="single"/>
+        </w:rPr>
         <w:lastRenderedPageBreak/>
         <w:t>Utilización del procesador</w:t>
       </w:r>
@@ -1920,12 +2059,20 @@
       <w:pPr>
         <w:pStyle w:val="Sinespaciado"/>
       </w:pPr>
+      <w:commentRangeStart w:id="3"/>
       <w:r>
         <w:t>3 si utiliza menos del 10%</w:t>
       </w:r>
       <w:r>
         <w:t>.</w:t>
       </w:r>
+      <w:commentRangeEnd w:id="3"/>
+      <w:r>
+        <w:rPr>
+          <w:rStyle w:val="Refdecomentario"/>
+        </w:rPr>
+        <w:commentReference w:id="3"/>
+      </w:r>
     </w:p>
     <w:p>
       <w:pPr>
@@ -1950,21 +2097,19 @@
       <w:pPr>
         <w:pStyle w:val="Sinespaciado"/>
       </w:pPr>
-      <w:ins w:id="6" w:author="Fernando Sanchez" w:date="2019-05-06T10:36:00Z">
-        <w:r>
-          <w:t>Puntaje: 3, utiliza mucho menos del 10%.</w:t>
-        </w:r>
-      </w:ins>
     </w:p>
     <w:p>
       <w:pPr>
         <w:pStyle w:val="Ttulo2"/>
-      </w:pPr>
-      <w:r>
-        <w:t>Utilización</w:t>
-      </w:r>
-      <w:r>
-        <w:t xml:space="preserve"> del disco rígido</w:t>
+        <w:rPr>
+          <w:u w:val="single"/>
+        </w:rPr>
+      </w:pPr>
+      <w:r>
+        <w:rPr>
+          <w:u w:val="single"/>
+        </w:rPr>
+        <w:t>Utilización del disco rígido</w:t>
       </w:r>
     </w:p>
     <w:p>
@@ -2065,12 +2210,20 @@
       <w:pPr>
         <w:pStyle w:val="Sinespaciado"/>
       </w:pPr>
+      <w:commentRangeStart w:id="4"/>
       <w:r>
         <w:t>3 si utiliza menos del 30%</w:t>
       </w:r>
       <w:r>
         <w:t>.</w:t>
       </w:r>
+      <w:commentRangeEnd w:id="4"/>
+      <w:r>
+        <w:rPr>
+          <w:rStyle w:val="Refdecomentario"/>
+        </w:rPr>
+        <w:commentReference w:id="4"/>
+      </w:r>
     </w:p>
     <w:p>
       <w:pPr>
@@ -2094,30 +2247,19 @@
         <w:t>.</w:t>
       </w:r>
     </w:p>
-    <w:p>
-      <w:ins w:id="7" w:author="Fernando Sanchez" w:date="2019-05-06T10:36:00Z">
-        <w:r>
-          <w:t xml:space="preserve">Puntaje: 3, utiliza menos del 30% del </w:t>
-        </w:r>
-      </w:ins>
-      <w:ins w:id="8" w:author="Fernando Sanchez" w:date="2019-05-06T10:37:00Z">
-        <w:r>
-          <w:t>disco.</w:t>
-        </w:r>
-      </w:ins>
-    </w:p>
+    <w:p/>
     <w:p>
       <w:pPr>
         <w:pStyle w:val="Ttulo2"/>
-      </w:pPr>
-      <w:r>
-        <w:t xml:space="preserve">Utilización de </w:t>
-      </w:r>
-      <w:r>
-        <w:t>memoria</w:t>
-      </w:r>
-      <w:r>
-        <w:t xml:space="preserve"> RAM</w:t>
+        <w:rPr>
+          <w:u w:val="single"/>
+        </w:rPr>
+      </w:pPr>
+      <w:r>
+        <w:rPr>
+          <w:u w:val="single"/>
+        </w:rPr>
+        <w:t>Utilización de memoria RAM</w:t>
       </w:r>
     </w:p>
     <w:p>
@@ -2177,9 +2319,17 @@
       <w:pPr>
         <w:pStyle w:val="Sinespaciado"/>
       </w:pPr>
+      <w:commentRangeStart w:id="5"/>
       <w:r>
         <w:t>3 si utiliza menos de 100MB.</w:t>
       </w:r>
+      <w:commentRangeEnd w:id="5"/>
+      <w:r>
+        <w:rPr>
+          <w:rStyle w:val="Refdecomentario"/>
+        </w:rPr>
+        <w:commentReference w:id="5"/>
+      </w:r>
     </w:p>
     <w:p>
       <w:pPr>
@@ -2204,11 +2354,6 @@
       <w:pPr>
         <w:pStyle w:val="Sinespaciado"/>
       </w:pPr>
-      <w:ins w:id="9" w:author="Fernando Sanchez" w:date="2019-05-06T10:37:00Z">
-        <w:r>
-          <w:t>Puntaje: 3, utiliza menos 100MB</w:t>
-        </w:r>
-      </w:ins>
     </w:p>
     <w:p>
       <w:pPr>
@@ -2220,7 +2365,7 @@
       </w:pPr>
       <w:r>
         <w:lastRenderedPageBreak/>
-        <w:t>Mantenibilidad</w:t>
+        <w:t>MANTENIBILIDAD</w:t>
       </w:r>
     </w:p>
     <w:p>
@@ -2281,7 +2426,7 @@
               <w:rPr>
                 <w:rFonts w:ascii="Cambria Math" w:hAnsi="Cambria Math"/>
               </w:rPr>
-              <m:t>4</m:t>
+              <m:t>5</m:t>
             </m:r>
           </m:den>
         </m:f>
@@ -2290,8 +2435,14 @@
     <w:p>
       <w:pPr>
         <w:pStyle w:val="Ttulo2"/>
-      </w:pPr>
-      <w:r>
+        <w:rPr>
+          <w:u w:val="single"/>
+        </w:rPr>
+      </w:pPr>
+      <w:r>
+        <w:rPr>
+          <w:u w:val="single"/>
+        </w:rPr>
         <w:t>Capacidad del código de ser analizado</w:t>
       </w:r>
     </w:p>
@@ -2374,22 +2525,30 @@
           <w:u w:val="single"/>
         </w:rPr>
       </w:pPr>
+      <w:commentRangeStart w:id="6"/>
       <w:r>
         <w:t>1 si está comentado menos del 10%.</w:t>
       </w:r>
-    </w:p>
-    <w:p>
-      <w:ins w:id="10" w:author="Fernando Sanchez" w:date="2019-05-06T10:43:00Z">
-        <w:r>
-          <w:t>Puntaje 1: hay que comentar más el código.</w:t>
-        </w:r>
-      </w:ins>
-    </w:p>
+      <w:commentRangeEnd w:id="6"/>
+      <w:r>
+        <w:rPr>
+          <w:rStyle w:val="Refdecomentario"/>
+        </w:rPr>
+        <w:commentReference w:id="6"/>
+      </w:r>
+    </w:p>
+    <w:p/>
     <w:p>
       <w:pPr>
         <w:pStyle w:val="Ttulo2"/>
-      </w:pPr>
-      <w:r>
+        <w:rPr>
+          <w:u w:val="single"/>
+        </w:rPr>
+      </w:pPr>
+      <w:r>
+        <w:rPr>
+          <w:u w:val="single"/>
+        </w:rPr>
         <w:t>Capacidad del código de ser cambiado</w:t>
       </w:r>
     </w:p>
@@ -2515,9 +2674,6 @@
     <w:p>
       <w:pPr>
         <w:pStyle w:val="Sinespaciado"/>
-        <w:rPr>
-          <w:u w:val="single"/>
-        </w:rPr>
       </w:pPr>
       <w:r>
         <w:t xml:space="preserve">1 si </w:t>
@@ -2539,14 +2695,23 @@
     </w:p>
     <w:p>
       <w:pPr>
+        <w:pStyle w:val="Sinespaciado"/>
+        <w:rPr>
+          <w:u w:val="single"/>
+        </w:rPr>
+      </w:pPr>
+    </w:p>
+    <w:p>
+      <w:pPr>
         <w:pStyle w:val="Ttulo2"/>
-      </w:pPr>
-    </w:p>
-    <w:p>
-      <w:pPr>
-        <w:pStyle w:val="Ttulo2"/>
-      </w:pPr>
-      <w:r>
+        <w:rPr>
+          <w:u w:val="single"/>
+        </w:rPr>
+      </w:pPr>
+      <w:r>
+        <w:rPr>
+          <w:u w:val="single"/>
+        </w:rPr>
         <w:t>Estabilidad</w:t>
       </w:r>
     </w:p>
@@ -2564,7 +2729,23 @@
           <w:color w:val="000000"/>
           <w:lang w:val="es"/>
         </w:rPr>
-        <w:t>Para determinar la estabilidad del software se evalúa la cantidad de fallas que presenta el producto durante la prueba de estabilidad.</w:t>
+        <w:t xml:space="preserve">Para determinar la estabilidad del software se evalúa la cantidad de fallas que presenta el producto durante </w:t>
+      </w:r>
+      <w:r>
+        <w:rPr>
+          <w:rFonts w:ascii="TTE25CF910t00" w:eastAsia="TTE25CF910t00" w:hAnsi="TTE25CF910t00" w:cs="TTE25CF910t00"/>
+          <w:color w:val="000000"/>
+          <w:lang w:val="es"/>
+        </w:rPr>
+        <w:t xml:space="preserve">el período de </w:t>
+      </w:r>
+      <w:r>
+        <w:rPr>
+          <w:rFonts w:ascii="TTE25CF910t00" w:eastAsia="TTE25CF910t00" w:hAnsi="TTE25CF910t00" w:cs="TTE25CF910t00"/>
+          <w:color w:val="000000"/>
+          <w:lang w:val="es"/>
+        </w:rPr>
+        <w:t>prueba de estabilidad.</w:t>
       </w:r>
     </w:p>
     <w:p>
@@ -2662,8 +2843,10 @@
         <w:pStyle w:val="Ttulo1"/>
       </w:pPr>
       <w:r>
-        <w:lastRenderedPageBreak/>
-        <w:t>Usabilidad</w:t>
+        <w:t>U</w:t>
+      </w:r>
+      <w:r>
+        <w:t>SABILIDAD</w:t>
       </w:r>
     </w:p>
     <w:p>
@@ -2724,7 +2907,7 @@
               <w:rPr>
                 <w:rFonts w:ascii="Cambria Math" w:hAnsi="Cambria Math"/>
               </w:rPr>
-              <m:t>4</m:t>
+              <m:t>5</m:t>
             </m:r>
           </m:den>
         </m:f>
@@ -2733,12 +2916,16 @@
     <w:p>
       <w:pPr>
         <w:pStyle w:val="Ttulo2"/>
-      </w:pPr>
-      <w:r>
-        <w:t>Capacidad</w:t>
-      </w:r>
-      <w:r>
-        <w:t xml:space="preserve"> de ser entendido</w:t>
+        <w:rPr>
+          <w:u w:val="single"/>
+        </w:rPr>
+      </w:pPr>
+      <w:r>
+        <w:rPr>
+          <w:u w:val="single"/>
+        </w:rPr>
+        <w:lastRenderedPageBreak/>
+        <w:t>Capacidad de ser entendido</w:t>
       </w:r>
     </w:p>
     <w:p>
@@ -2822,7 +3009,10 @@
         <w:t xml:space="preserve">2 </w:t>
       </w:r>
       <w:r>
-        <w:t>si únicamente cumple la característica (b)</w:t>
+        <w:t xml:space="preserve">si </w:t>
+      </w:r>
+      <w:r>
+        <w:t>cumple alguna característica</w:t>
       </w:r>
     </w:p>
     <w:p>
@@ -2832,29 +3022,37 @@
           <w:u w:val="single"/>
         </w:rPr>
       </w:pPr>
+      <w:commentRangeStart w:id="7"/>
       <w:r>
         <w:t xml:space="preserve">1 </w:t>
       </w:r>
       <w:r>
-        <w:t>si no cumple la característica (b)</w:t>
-      </w:r>
-    </w:p>
-    <w:p>
-      <w:ins w:id="11" w:author="Fernando Sanchez" w:date="2019-05-06T10:45:00Z">
-        <w:r>
-          <w:t>Puntaje: 1, faltan los manuales de usuario de los botones de acción.</w:t>
-        </w:r>
-      </w:ins>
-    </w:p>
+        <w:t xml:space="preserve">si no cumple </w:t>
+      </w:r>
+      <w:r>
+        <w:t>ninguna característica</w:t>
+      </w:r>
+      <w:commentRangeEnd w:id="7"/>
+      <w:r>
+        <w:rPr>
+          <w:rStyle w:val="Refdecomentario"/>
+        </w:rPr>
+        <w:commentReference w:id="7"/>
+      </w:r>
+    </w:p>
+    <w:p/>
     <w:p>
       <w:pPr>
         <w:pStyle w:val="Ttulo2"/>
-      </w:pPr>
-      <w:r>
-        <w:t>Capacidad</w:t>
-      </w:r>
-      <w:r>
-        <w:t xml:space="preserve"> de ser operado</w:t>
+        <w:rPr>
+          <w:u w:val="single"/>
+        </w:rPr>
+      </w:pPr>
+      <w:r>
+        <w:rPr>
+          <w:u w:val="single"/>
+        </w:rPr>
+        <w:t>Capacidad de ser operado</w:t>
       </w:r>
     </w:p>
     <w:p>
@@ -2871,7 +3069,23 @@
           <w:color w:val="000000"/>
           <w:lang w:val="es"/>
         </w:rPr>
-        <w:t>Es la Capacidad del producto software de ser utilizado sin asistencia adicional. Se valúa qué requiere el usuario para operar correctamente el producto.</w:t>
+        <w:t xml:space="preserve">Es la </w:t>
+      </w:r>
+      <w:r>
+        <w:rPr>
+          <w:rFonts w:ascii="TTE25CF910t00" w:eastAsia="TTE25CF910t00" w:hAnsi="TTE25CF910t00" w:cs="TTE25CF910t00"/>
+          <w:color w:val="000000"/>
+          <w:lang w:val="es"/>
+        </w:rPr>
+        <w:t>c</w:t>
+      </w:r>
+      <w:r>
+        <w:rPr>
+          <w:rFonts w:ascii="TTE25CF910t00" w:eastAsia="TTE25CF910t00" w:hAnsi="TTE25CF910t00" w:cs="TTE25CF910t00"/>
+          <w:color w:val="000000"/>
+          <w:lang w:val="es"/>
+        </w:rPr>
+        <w:t>apacidad del producto software de ser utilizado sin asistencia adicional. Se valúa qué requiere el usuario para operar correctamente el producto.</w:t>
       </w:r>
     </w:p>
     <w:p>
@@ -2963,6 +3177,7 @@
       <w:pPr>
         <w:pStyle w:val="Sinespaciado"/>
       </w:pPr>
+      <w:commentRangeStart w:id="8"/>
       <w:r>
         <w:t xml:space="preserve">1 </w:t>
       </w:r>
@@ -2976,28 +3191,37 @@
         <w:t xml:space="preserve">más de 5 veces </w:t>
       </w:r>
       <w:r>
+        <w:t xml:space="preserve">en un período de tiempo </w:t>
+      </w:r>
+      <w:r>
         <w:t>para operar el producto software.</w:t>
       </w:r>
-    </w:p>
-    <w:p>
-      <w:ins w:id="12" w:author="Fernando Sanchez" w:date="2019-05-06T10:45:00Z">
-        <w:r>
-          <w:t>Puntaje</w:t>
-        </w:r>
-      </w:ins>
-      <w:ins w:id="13" w:author="Fernando Sanchez" w:date="2019-05-06T10:46:00Z">
-        <w:r>
-          <w:t>: 1, falta hacer manuales de uso, externos e internos.</w:t>
-        </w:r>
-      </w:ins>
-    </w:p>
+      <w:commentRangeEnd w:id="8"/>
+      <w:r>
+        <w:rPr>
+          <w:rStyle w:val="Refdecomentario"/>
+        </w:rPr>
+        <w:commentReference w:id="8"/>
+      </w:r>
+    </w:p>
+    <w:p/>
     <w:p>
       <w:pPr>
         <w:pStyle w:val="Ttulo2"/>
-      </w:pPr>
-      <w:r>
+        <w:rPr>
+          <w:u w:val="single"/>
+        </w:rPr>
+      </w:pPr>
+      <w:r>
+        <w:rPr>
+          <w:u w:val="single"/>
+        </w:rPr>
         <w:t>Capacidad de ser atractivo para el usuario</w:t>
       </w:r>
+    </w:p>
+    <w:p>
+      <w:bookmarkStart w:id="9" w:name="_GoBack"/>
+      <w:bookmarkEnd w:id="9"/>
     </w:p>
     <w:p>
       <w:pPr>
@@ -3098,21 +3322,510 @@
     <w:p>
       <w:pPr>
         <w:pStyle w:val="Sinespaciado"/>
+      </w:pPr>
+      <w:r>
+        <w:t xml:space="preserve">1 </w:t>
+      </w:r>
+      <w:r>
+        <w:t>si la cantidad de pasos es superior a 7</w:t>
+      </w:r>
+      <w:r>
+        <w:t>.</w:t>
+      </w:r>
+    </w:p>
+    <w:p>
+      <w:pPr>
+        <w:pStyle w:val="Sinespaciado"/>
+      </w:pPr>
+    </w:p>
+    <w:p>
+      <w:pPr>
+        <w:pStyle w:val="Ttulo1"/>
+      </w:pPr>
+      <w:r>
+        <w:lastRenderedPageBreak/>
+        <w:t>PORTABILIDAD</w:t>
+      </w:r>
+    </w:p>
+    <w:p>
+      <w:pPr>
+        <w:pStyle w:val="Ttulo2"/>
+      </w:pPr>
+      <w:r>
+        <w:t>Peso</w:t>
+      </w:r>
+    </w:p>
+    <w:p>
+      <w:pPr>
+        <w:rPr>
+          <w:i/>
+        </w:rPr>
+      </w:pPr>
+      <w:r>
+        <w:t xml:space="preserve">Sobre el total de características, </w:t>
+      </w:r>
+      <w:r>
+        <w:rPr>
+          <w:i/>
+        </w:rPr>
+        <w:t xml:space="preserve">la </w:t>
+      </w:r>
+      <w:r>
+        <w:rPr>
+          <w:i/>
+        </w:rPr>
+        <w:t>portabilidad</w:t>
+      </w:r>
+      <w:r>
+        <w:rPr>
+          <w:i/>
+        </w:rPr>
+        <w:t xml:space="preserve"> tiene un peso de </w:t>
+      </w:r>
+      <m:oMath>
+        <m:f>
+          <m:fPr>
+            <m:ctrlPr>
+              <w:rPr>
+                <w:rFonts w:ascii="Cambria Math" w:hAnsi="Cambria Math"/>
+                <w:i/>
+              </w:rPr>
+            </m:ctrlPr>
+          </m:fPr>
+          <m:num>
+            <m:r>
+              <w:rPr>
+                <w:rFonts w:ascii="Cambria Math" w:hAnsi="Cambria Math"/>
+              </w:rPr>
+              <m:t>1</m:t>
+            </m:r>
+          </m:num>
+          <m:den>
+            <m:r>
+              <w:rPr>
+                <w:rFonts w:ascii="Cambria Math" w:hAnsi="Cambria Math"/>
+              </w:rPr>
+              <m:t>5</m:t>
+            </m:r>
+          </m:den>
+        </m:f>
+      </m:oMath>
+    </w:p>
+    <w:p>
+      <w:pPr>
+        <w:pStyle w:val="Ttulo2"/>
         <w:rPr>
           <w:u w:val="single"/>
         </w:rPr>
       </w:pPr>
       <w:r>
+        <w:rPr>
+          <w:u w:val="single"/>
+        </w:rPr>
+        <w:t>Instalabilidad</w:t>
+      </w:r>
+    </w:p>
+    <w:p>
+      <w:pPr>
+        <w:rPr>
+          <w:rFonts w:ascii="TTE25CF910t00" w:eastAsia="TTE25CF910t00" w:hAnsi="TTE25CF910t00" w:cs="TTE25CF910t00"/>
+          <w:color w:val="000000"/>
+          <w:lang w:val="es"/>
+        </w:rPr>
+      </w:pPr>
+      <w:r>
+        <w:rPr>
+          <w:rFonts w:ascii="TTE25CF910t00" w:eastAsia="TTE25CF910t00" w:hAnsi="TTE25CF910t00" w:cs="TTE25CF910t00"/>
+          <w:color w:val="000000"/>
+          <w:lang w:val="es"/>
+        </w:rPr>
+        <w:t>E</w:t>
+      </w:r>
+      <w:r>
+        <w:rPr>
+          <w:rFonts w:ascii="TTE25CF910t00" w:eastAsia="TTE25CF910t00" w:hAnsi="TTE25CF910t00" w:cs="TTE25CF910t00"/>
+          <w:color w:val="000000"/>
+          <w:lang w:val="es"/>
+        </w:rPr>
+        <w:t xml:space="preserve">l software </w:t>
+      </w:r>
+      <w:r>
+        <w:rPr>
+          <w:rFonts w:ascii="TTE25CF910t00" w:eastAsia="TTE25CF910t00" w:hAnsi="TTE25CF910t00" w:cs="TTE25CF910t00"/>
+          <w:color w:val="000000"/>
+          <w:lang w:val="es"/>
+        </w:rPr>
+        <w:t>debe poder ser instalado en una cantidad mínima de pasos.</w:t>
+      </w:r>
+    </w:p>
+    <w:p>
+      <w:pPr>
+        <w:pStyle w:val="Ttulo3"/>
+      </w:pPr>
+      <w:r>
+        <w:t>Características para medir:</w:t>
+      </w:r>
+    </w:p>
+    <w:p>
+      <w:pPr>
+        <w:pStyle w:val="Sinespaciado"/>
+        <w:numPr>
+          <w:ilvl w:val="0"/>
+          <w:numId w:val="33"/>
+        </w:numPr>
+      </w:pPr>
+      <w:r>
+        <w:t>El producto se instala en 3 pasos o más.</w:t>
+      </w:r>
+    </w:p>
+    <w:p>
+      <w:pPr>
+        <w:pStyle w:val="Sinespaciado"/>
+        <w:numPr>
+          <w:ilvl w:val="0"/>
+          <w:numId w:val="33"/>
+        </w:numPr>
+      </w:pPr>
+      <w:r>
+        <w:t xml:space="preserve">El producto se instala en </w:t>
+      </w:r>
+      <w:r>
+        <w:t>menos de 3</w:t>
+      </w:r>
+      <w:r>
+        <w:t xml:space="preserve"> pasos.</w:t>
+      </w:r>
+    </w:p>
+    <w:p>
+      <w:pPr>
+        <w:pStyle w:val="Sinespaciado"/>
+        <w:numPr>
+          <w:ilvl w:val="0"/>
+          <w:numId w:val="33"/>
+        </w:numPr>
+      </w:pPr>
+      <w:r>
+        <w:t>El producto se ejecuta de manera portable, sin instalar.</w:t>
+      </w:r>
+    </w:p>
+    <w:p>
+      <w:pPr>
+        <w:pStyle w:val="Sinespaciado"/>
+      </w:pPr>
+    </w:p>
+    <w:p>
+      <w:pPr>
+        <w:pStyle w:val="Ttulo3"/>
+      </w:pPr>
+      <w:r>
+        <w:t>Evaluación:</w:t>
+      </w:r>
+    </w:p>
+    <w:p>
+      <w:pPr>
+        <w:pStyle w:val="Sinespaciado"/>
+      </w:pPr>
+      <w:r>
+        <w:t>3 si cumple la característica (</w:t>
+      </w:r>
+      <w:r>
+        <w:t>c</w:t>
+      </w:r>
+      <w:r>
+        <w:t>)</w:t>
+      </w:r>
+    </w:p>
+    <w:p>
+      <w:pPr>
+        <w:pStyle w:val="Sinespaciado"/>
+      </w:pPr>
+      <w:r>
+        <w:t xml:space="preserve">2 </w:t>
+      </w:r>
+      <w:r>
+        <w:t>si cumple la característica (</w:t>
+      </w:r>
+      <w:r>
+        <w:t>b</w:t>
+      </w:r>
+      <w:r>
+        <w:t>)</w:t>
+      </w:r>
+    </w:p>
+    <w:p>
+      <w:pPr>
+        <w:pStyle w:val="Sinespaciado"/>
+      </w:pPr>
+      <w:r>
         <w:t xml:space="preserve">1 </w:t>
       </w:r>
       <w:r>
-        <w:t>si la cantidad de pasos es superior a 7</w:t>
-      </w:r>
-      <w:r>
+        <w:t>si cumple la característica (</w:t>
+      </w:r>
+      <w:r>
+        <w:t>a</w:t>
+      </w:r>
+      <w:r>
+        <w:t>)</w:t>
+      </w:r>
+    </w:p>
+    <w:p>
+      <w:pPr>
+        <w:pStyle w:val="Sinespaciado"/>
+        <w:rPr>
+          <w:u w:val="single"/>
+        </w:rPr>
+      </w:pPr>
+    </w:p>
+    <w:p>
+      <w:pPr>
+        <w:pStyle w:val="Ttulo2"/>
+        <w:rPr>
+          <w:u w:val="single"/>
+        </w:rPr>
+      </w:pPr>
+      <w:r>
+        <w:rPr>
+          <w:u w:val="single"/>
+        </w:rPr>
+        <w:t>Adaptabilidad</w:t>
+      </w:r>
+    </w:p>
+    <w:p>
+      <w:pPr>
+        <w:rPr>
+          <w:rFonts w:ascii="TTE25CF910t00" w:eastAsia="TTE25CF910t00" w:hAnsi="TTE25CF910t00" w:cs="TTE25CF910t00"/>
+          <w:color w:val="000000"/>
+          <w:lang w:val="es"/>
+        </w:rPr>
+      </w:pPr>
+      <w:r>
+        <w:rPr>
+          <w:rFonts w:ascii="TTE25CF910t00" w:eastAsia="TTE25CF910t00" w:hAnsi="TTE25CF910t00" w:cs="TTE25CF910t00"/>
+          <w:color w:val="000000"/>
+          <w:lang w:val="es"/>
+        </w:rPr>
+        <w:t>El producto software puede utilizarse en diferentes sistemas operativos sin ser modificado.</w:t>
+      </w:r>
+    </w:p>
+    <w:p>
+      <w:pPr>
+        <w:pStyle w:val="Ttulo3"/>
+      </w:pPr>
+      <w:r>
+        <w:t>Características para medir:</w:t>
+      </w:r>
+    </w:p>
+    <w:p>
+      <w:pPr>
+        <w:pStyle w:val="Sinespaciado"/>
+        <w:numPr>
+          <w:ilvl w:val="0"/>
+          <w:numId w:val="34"/>
+        </w:numPr>
+      </w:pPr>
+      <w:r>
+        <w:rPr>
+          <w:rFonts w:ascii="TTE25CF910t00" w:eastAsia="TTE25CF910t00" w:hAnsi="TTE25CF910t00" w:cs="TTE25CF910t00"/>
+          <w:color w:val="000000"/>
+          <w:lang w:val="es"/>
+        </w:rPr>
+        <w:t>El producto es compatible con un sistema operativo.</w:t>
+      </w:r>
+    </w:p>
+    <w:p>
+      <w:pPr>
+        <w:pStyle w:val="Sinespaciado"/>
+        <w:numPr>
+          <w:ilvl w:val="0"/>
+          <w:numId w:val="34"/>
+        </w:numPr>
+      </w:pPr>
+      <w:r>
+        <w:rPr>
+          <w:rFonts w:ascii="TTE25CF910t00" w:eastAsia="TTE25CF910t00" w:hAnsi="TTE25CF910t00" w:cs="TTE25CF910t00"/>
+          <w:color w:val="000000"/>
+          <w:lang w:val="es"/>
+        </w:rPr>
+        <w:t xml:space="preserve">El producto es compatible con </w:t>
+      </w:r>
+      <w:r>
+        <w:rPr>
+          <w:rFonts w:ascii="TTE25CF910t00" w:eastAsia="TTE25CF910t00" w:hAnsi="TTE25CF910t00" w:cs="TTE25CF910t00"/>
+          <w:color w:val="000000"/>
+          <w:lang w:val="es"/>
+        </w:rPr>
+        <w:t>dos</w:t>
+      </w:r>
+      <w:r>
+        <w:rPr>
+          <w:rFonts w:ascii="TTE25CF910t00" w:eastAsia="TTE25CF910t00" w:hAnsi="TTE25CF910t00" w:cs="TTE25CF910t00"/>
+          <w:color w:val="000000"/>
+          <w:lang w:val="es"/>
+        </w:rPr>
+        <w:t xml:space="preserve"> sistema</w:t>
+      </w:r>
+      <w:r>
+        <w:rPr>
+          <w:rFonts w:ascii="TTE25CF910t00" w:eastAsia="TTE25CF910t00" w:hAnsi="TTE25CF910t00" w:cs="TTE25CF910t00"/>
+          <w:color w:val="000000"/>
+          <w:lang w:val="es"/>
+        </w:rPr>
+        <w:t>s</w:t>
+      </w:r>
+      <w:r>
+        <w:rPr>
+          <w:rFonts w:ascii="TTE25CF910t00" w:eastAsia="TTE25CF910t00" w:hAnsi="TTE25CF910t00" w:cs="TTE25CF910t00"/>
+          <w:color w:val="000000"/>
+          <w:lang w:val="es"/>
+        </w:rPr>
+        <w:t xml:space="preserve"> operativo</w:t>
+      </w:r>
+      <w:r>
+        <w:rPr>
+          <w:rFonts w:ascii="TTE25CF910t00" w:eastAsia="TTE25CF910t00" w:hAnsi="TTE25CF910t00" w:cs="TTE25CF910t00"/>
+          <w:color w:val="000000"/>
+          <w:lang w:val="es"/>
+        </w:rPr>
+        <w:t>s</w:t>
+      </w:r>
+      <w:r>
+        <w:rPr>
+          <w:rFonts w:ascii="TTE25CF910t00" w:eastAsia="TTE25CF910t00" w:hAnsi="TTE25CF910t00" w:cs="TTE25CF910t00"/>
+          <w:color w:val="000000"/>
+          <w:lang w:val="es"/>
+        </w:rPr>
         <w:t>.</w:t>
       </w:r>
-      <w:bookmarkStart w:id="14" w:name="_GoBack"/>
-      <w:bookmarkEnd w:id="14"/>
+    </w:p>
+    <w:p>
+      <w:pPr>
+        <w:pStyle w:val="Sinespaciado"/>
+        <w:numPr>
+          <w:ilvl w:val="0"/>
+          <w:numId w:val="34"/>
+        </w:numPr>
+      </w:pPr>
+      <w:r>
+        <w:rPr>
+          <w:rFonts w:ascii="TTE25CF910t00" w:eastAsia="TTE25CF910t00" w:hAnsi="TTE25CF910t00" w:cs="TTE25CF910t00"/>
+          <w:color w:val="000000"/>
+          <w:lang w:val="es"/>
+        </w:rPr>
+        <w:t xml:space="preserve">El producto es compatible con </w:t>
+      </w:r>
+      <w:r>
+        <w:rPr>
+          <w:rFonts w:ascii="TTE25CF910t00" w:eastAsia="TTE25CF910t00" w:hAnsi="TTE25CF910t00" w:cs="TTE25CF910t00"/>
+          <w:color w:val="000000"/>
+          <w:lang w:val="es"/>
+        </w:rPr>
+        <w:t>tres</w:t>
+      </w:r>
+      <w:r>
+        <w:rPr>
+          <w:rFonts w:ascii="TTE25CF910t00" w:eastAsia="TTE25CF910t00" w:hAnsi="TTE25CF910t00" w:cs="TTE25CF910t00"/>
+          <w:color w:val="000000"/>
+          <w:lang w:val="es"/>
+        </w:rPr>
+        <w:t xml:space="preserve"> </w:t>
+      </w:r>
+      <w:r>
+        <w:rPr>
+          <w:rFonts w:ascii="TTE25CF910t00" w:eastAsia="TTE25CF910t00" w:hAnsi="TTE25CF910t00" w:cs="TTE25CF910t00"/>
+          <w:color w:val="000000"/>
+          <w:lang w:val="es"/>
+        </w:rPr>
+        <w:t xml:space="preserve">o más </w:t>
+      </w:r>
+      <w:r>
+        <w:rPr>
+          <w:rFonts w:ascii="TTE25CF910t00" w:eastAsia="TTE25CF910t00" w:hAnsi="TTE25CF910t00" w:cs="TTE25CF910t00"/>
+          <w:color w:val="000000"/>
+          <w:lang w:val="es"/>
+        </w:rPr>
+        <w:t>sistema</w:t>
+      </w:r>
+      <w:r>
+        <w:rPr>
+          <w:rFonts w:ascii="TTE25CF910t00" w:eastAsia="TTE25CF910t00" w:hAnsi="TTE25CF910t00" w:cs="TTE25CF910t00"/>
+          <w:color w:val="000000"/>
+          <w:lang w:val="es"/>
+        </w:rPr>
+        <w:t>s</w:t>
+      </w:r>
+      <w:r>
+        <w:rPr>
+          <w:rFonts w:ascii="TTE25CF910t00" w:eastAsia="TTE25CF910t00" w:hAnsi="TTE25CF910t00" w:cs="TTE25CF910t00"/>
+          <w:color w:val="000000"/>
+          <w:lang w:val="es"/>
+        </w:rPr>
+        <w:t xml:space="preserve"> operativo</w:t>
+      </w:r>
+      <w:r>
+        <w:rPr>
+          <w:rFonts w:ascii="TTE25CF910t00" w:eastAsia="TTE25CF910t00" w:hAnsi="TTE25CF910t00" w:cs="TTE25CF910t00"/>
+          <w:color w:val="000000"/>
+          <w:lang w:val="es"/>
+        </w:rPr>
+        <w:t>s</w:t>
+      </w:r>
+      <w:r>
+        <w:rPr>
+          <w:rFonts w:ascii="TTE25CF910t00" w:eastAsia="TTE25CF910t00" w:hAnsi="TTE25CF910t00" w:cs="TTE25CF910t00"/>
+          <w:color w:val="000000"/>
+          <w:lang w:val="es"/>
+        </w:rPr>
+        <w:t>.</w:t>
+      </w:r>
+    </w:p>
+    <w:p>
+      <w:pPr>
+        <w:pStyle w:val="Sinespaciado"/>
+      </w:pPr>
+    </w:p>
+    <w:p>
+      <w:pPr>
+        <w:pStyle w:val="Ttulo3"/>
+      </w:pPr>
+      <w:r>
+        <w:t>Evaluación:</w:t>
+      </w:r>
+    </w:p>
+    <w:p>
+      <w:pPr>
+        <w:pStyle w:val="Sinespaciado"/>
+      </w:pPr>
+      <w:r>
+        <w:t>3 si cumple la característica (c)</w:t>
+      </w:r>
+    </w:p>
+    <w:p>
+      <w:pPr>
+        <w:pStyle w:val="Sinespaciado"/>
+      </w:pPr>
+      <w:r>
+        <w:t>2 si cumple la característica (b)</w:t>
+      </w:r>
+    </w:p>
+    <w:p>
+      <w:pPr>
+        <w:pStyle w:val="Sinespaciado"/>
+        <w:rPr>
+          <w:u w:val="single"/>
+        </w:rPr>
+      </w:pPr>
+      <w:r>
+        <w:t>1 si cumple la característica (a)</w:t>
+      </w:r>
+    </w:p>
+    <w:p>
+      <w:pPr>
+        <w:pStyle w:val="Sinespaciado"/>
+        <w:rPr>
+          <w:u w:val="single"/>
+        </w:rPr>
+      </w:pPr>
     </w:p>
     <w:sectPr>
       <w:pgSz w:w="12240" w:h="15840"/>
@@ -3122,6 +3835,159 @@
     </w:sectPr>
   </w:body>
 </w:document>
+</file>
+
+<file path=word/comments.xml><?xml version="1.0" encoding="utf-8"?>
+<w:comments xmlns:wpc="http://schemas.microsoft.com/office/word/2010/wordprocessingCanvas" xmlns:cx="http://schemas.microsoft.com/office/drawing/2014/chartex" xmlns:cx1="http://schemas.microsoft.com/office/drawing/2015/9/8/chartex" xmlns:cx2="http://schemas.microsoft.com/office/drawing/2015/10/21/chartex" xmlns:cx3="http://schemas.microsoft.com/office/drawing/2016/5/9/chartex" xmlns:cx4="http://schemas.microsoft.com/office/drawing/2016/5/10/chartex" xmlns:cx5="http://schemas.microsoft.com/office/drawing/2016/5/11/chartex" xmlns:cx6="http://schemas.microsoft.com/office/drawing/2016/5/12/chartex" xmlns:cx7="http://schemas.microsoft.com/office/drawing/2016/5/13/chartex" xmlns:cx8="http://schemas.microsoft.com/office/drawing/2016/5/14/chartex" xmlns:mc="http://schemas.openxmlformats.org/markup-compatibility/2006" xmlns:aink="http://schemas.microsoft.com/office/drawing/2016/ink" xmlns:am3d="http://schemas.microsoft.com/office/drawing/2017/model3d" xmlns:o="urn:schemas-microsoft-com:office:office" xmlns:r="http://schemas.openxmlformats.org/officeDocument/2006/relationships" xmlns:m="http://schemas.openxmlformats.org/officeDocument/2006/math" xmlns:v="urn:schemas-microsoft-com:vml" xmlns:wp14="http://schemas.microsoft.com/office/word/2010/wordprocessingDrawing" xmlns:wp="http://schemas.openxmlformats.org/drawingml/2006/wordprocessingDrawing" xmlns:w10="urn:schemas-microsoft-com:office:word" xmlns:w="http://schemas.openxmlformats.org/wordprocessingml/2006/main" xmlns:w14="http://schemas.microsoft.com/office/word/2010/wordml" xmlns:w15="http://schemas.microsoft.com/office/word/2012/wordml" xmlns:w16cid="http://schemas.microsoft.com/office/word/2016/wordml/cid" xmlns:w16se="http://schemas.microsoft.com/office/word/2015/wordml/symex" xmlns:wpg="http://schemas.microsoft.com/office/word/2010/wordprocessingGroup" xmlns:wpi="http://schemas.microsoft.com/office/word/2010/wordprocessingInk" xmlns:wne="http://schemas.microsoft.com/office/word/2006/wordml" xmlns:wps="http://schemas.microsoft.com/office/word/2010/wordprocessingShape" mc:Ignorable="w14 w15 w16se w16cid wp14">
+  <w:comment w:id="1" w:author="Adrian AM. Morel" w:date="2019-05-06T12:25:00Z" w:initials="AAM">
+    <w:p>
+      <w:pPr>
+        <w:pStyle w:val="Textocomentario"/>
+      </w:pPr>
+      <w:r>
+        <w:rPr>
+          <w:rStyle w:val="Refdecomentario"/>
+        </w:rPr>
+        <w:annotationRef/>
+      </w:r>
+      <w:r>
+        <w:t>Puntaje: 2, falta encriptar la contraseña, deberíamos usar una BD en lugar de un archivo.dat</w:t>
+      </w:r>
+    </w:p>
+  </w:comment>
+  <w:comment w:id="2" w:author="Adrian AM. Morel" w:date="2019-05-06T12:27:00Z" w:initials="AAM">
+    <w:p>
+      <w:pPr>
+        <w:pStyle w:val="Sinespaciado"/>
+      </w:pPr>
+      <w:r>
+        <w:rPr>
+          <w:rStyle w:val="Refdecomentario"/>
+        </w:rPr>
+        <w:annotationRef/>
+      </w:r>
+      <w:r>
+        <w:t xml:space="preserve">Puntaje: 1, </w:t>
+      </w:r>
+      <w:r>
+        <w:t xml:space="preserve">se </w:t>
+      </w:r>
+      <w:r>
+        <w:t>necesita modificar el tipo de dato a flotante.</w:t>
+      </w:r>
+    </w:p>
+  </w:comment>
+  <w:comment w:id="3" w:author="Adrian AM. Morel" w:date="2019-05-06T12:29:00Z" w:initials="AAM">
+    <w:p>
+      <w:pPr>
+        <w:pStyle w:val="Sinespaciado"/>
+      </w:pPr>
+      <w:r>
+        <w:rPr>
+          <w:rStyle w:val="Refdecomentario"/>
+        </w:rPr>
+        <w:annotationRef/>
+      </w:r>
+      <w:r>
+        <w:t>Puntaje: 3, utiliza mucho menos del 10%.</w:t>
+      </w:r>
+    </w:p>
+  </w:comment>
+  <w:comment w:id="4" w:author="Adrian AM. Morel" w:date="2019-05-06T12:30:00Z" w:initials="AAM">
+    <w:p>
+      <w:r>
+        <w:rPr>
+          <w:rStyle w:val="Refdecomentario"/>
+        </w:rPr>
+        <w:annotationRef/>
+      </w:r>
+      <w:r>
+        <w:t>Puntaje: 3, utiliza menos del 30% del disco.</w:t>
+      </w:r>
+    </w:p>
+  </w:comment>
+  <w:comment w:id="5" w:author="Adrian AM. Morel" w:date="2019-05-06T12:31:00Z" w:initials="AAM">
+    <w:p>
+      <w:pPr>
+        <w:pStyle w:val="Sinespaciado"/>
+      </w:pPr>
+      <w:r>
+        <w:rPr>
+          <w:rStyle w:val="Refdecomentario"/>
+        </w:rPr>
+        <w:annotationRef/>
+      </w:r>
+      <w:r>
+        <w:t>Puntaje: 3, utiliza menos 100MB</w:t>
+      </w:r>
+    </w:p>
+  </w:comment>
+  <w:comment w:id="6" w:author="Adrian AM. Morel" w:date="2019-05-06T12:33:00Z" w:initials="AAM">
+    <w:p>
+      <w:r>
+        <w:rPr>
+          <w:rStyle w:val="Refdecomentario"/>
+        </w:rPr>
+        <w:annotationRef/>
+      </w:r>
+      <w:r>
+        <w:t>Puntaje 1: hay que comentar más el código.</w:t>
+      </w:r>
+    </w:p>
+  </w:comment>
+  <w:comment w:id="7" w:author="Adrian AM. Morel" w:date="2019-05-06T12:35:00Z" w:initials="AAM">
+    <w:p>
+      <w:r>
+        <w:rPr>
+          <w:rStyle w:val="Refdecomentario"/>
+        </w:rPr>
+        <w:annotationRef/>
+      </w:r>
+      <w:r>
+        <w:t>Puntaje: 1, faltan los manuales de usuario de los botones de acción.</w:t>
+      </w:r>
+    </w:p>
+  </w:comment>
+  <w:comment w:id="8" w:author="Adrian AM. Morel" w:date="2019-05-06T12:38:00Z" w:initials="AAM">
+    <w:p>
+      <w:r>
+        <w:rPr>
+          <w:rStyle w:val="Refdecomentario"/>
+        </w:rPr>
+        <w:annotationRef/>
+      </w:r>
+      <w:r>
+        <w:t>Puntaje: 1, falta hacer manuales de uso, externos e internos.</w:t>
+      </w:r>
+    </w:p>
+  </w:comment>
+</w:comments>
+</file>
+
+<file path=word/commentsExtended.xml><?xml version="1.0" encoding="utf-8"?>
+<w15:commentsEx xmlns:wpc="http://schemas.microsoft.com/office/word/2010/wordprocessingCanvas" xmlns:cx="http://schemas.microsoft.com/office/drawing/2014/chartex" xmlns:cx1="http://schemas.microsoft.com/office/drawing/2015/9/8/chartex" xmlns:cx2="http://schemas.microsoft.com/office/drawing/2015/10/21/chartex" xmlns:cx3="http://schemas.microsoft.com/office/drawing/2016/5/9/chartex" xmlns:cx4="http://schemas.microsoft.com/office/drawing/2016/5/10/chartex" xmlns:cx5="http://schemas.microsoft.com/office/drawing/2016/5/11/chartex" xmlns:cx6="http://schemas.microsoft.com/office/drawing/2016/5/12/chartex" xmlns:cx7="http://schemas.microsoft.com/office/drawing/2016/5/13/chartex" xmlns:cx8="http://schemas.microsoft.com/office/drawing/2016/5/14/chartex" xmlns:mc="http://schemas.openxmlformats.org/markup-compatibility/2006" xmlns:aink="http://schemas.microsoft.com/office/drawing/2016/ink" xmlns:am3d="http://schemas.microsoft.com/office/drawing/2017/model3d" xmlns:o="urn:schemas-microsoft-com:office:office" xmlns:r="http://schemas.openxmlformats.org/officeDocument/2006/relationships" xmlns:m="http://schemas.openxmlformats.org/officeDocument/2006/math" xmlns:v="urn:schemas-microsoft-com:vml" xmlns:wp14="http://schemas.microsoft.com/office/word/2010/wordprocessingDrawing" xmlns:wp="http://schemas.openxmlformats.org/drawingml/2006/wordprocessingDrawing" xmlns:w10="urn:schemas-microsoft-com:office:word" xmlns:w="http://schemas.openxmlformats.org/wordprocessingml/2006/main" xmlns:w14="http://schemas.microsoft.com/office/word/2010/wordml" xmlns:w15="http://schemas.microsoft.com/office/word/2012/wordml" xmlns:w16cid="http://schemas.microsoft.com/office/word/2016/wordml/cid" xmlns:w16se="http://schemas.microsoft.com/office/word/2015/wordml/symex" xmlns:wpg="http://schemas.microsoft.com/office/word/2010/wordprocessingGroup" xmlns:wpi="http://schemas.microsoft.com/office/word/2010/wordprocessingInk" xmlns:wne="http://schemas.microsoft.com/office/word/2006/wordml" xmlns:wps="http://schemas.microsoft.com/office/word/2010/wordprocessingShape" mc:Ignorable="w14 w15 w16se w16cid wp14">
+  <w15:commentEx w15:paraId="1FBB8346" w15:done="0"/>
+  <w15:commentEx w15:paraId="5345AFD6" w15:done="0"/>
+  <w15:commentEx w15:paraId="26AC1480" w15:done="0"/>
+  <w15:commentEx w15:paraId="2F30DD74" w15:done="0"/>
+  <w15:commentEx w15:paraId="72AF3F92" w15:done="0"/>
+  <w15:commentEx w15:paraId="44E31ACB" w15:done="0"/>
+  <w15:commentEx w15:paraId="08043795" w15:done="0"/>
+  <w15:commentEx w15:paraId="054E4AF7" w15:done="0"/>
+</w15:commentsEx>
+</file>
+
+<file path=word/commentsIds.xml><?xml version="1.0" encoding="utf-8"?>
+<w16cid:commentsIds xmlns:wpc="http://schemas.microsoft.com/office/word/2010/wordprocessingCanvas" xmlns:cx="http://schemas.microsoft.com/office/drawing/2014/chartex" xmlns:cx1="http://schemas.microsoft.com/office/drawing/2015/9/8/chartex" xmlns:cx2="http://schemas.microsoft.com/office/drawing/2015/10/21/chartex" xmlns:cx3="http://schemas.microsoft.com/office/drawing/2016/5/9/chartex" xmlns:cx4="http://schemas.microsoft.com/office/drawing/2016/5/10/chartex" xmlns:cx5="http://schemas.microsoft.com/office/drawing/2016/5/11/chartex" xmlns:cx6="http://schemas.microsoft.com/office/drawing/2016/5/12/chartex" xmlns:cx7="http://schemas.microsoft.com/office/drawing/2016/5/13/chartex" xmlns:cx8="http://schemas.microsoft.com/office/drawing/2016/5/14/chartex" xmlns:mc="http://schemas.openxmlformats.org/markup-compatibility/2006" xmlns:aink="http://schemas.microsoft.com/office/drawing/2016/ink" xmlns:am3d="http://schemas.microsoft.com/office/drawing/2017/model3d" xmlns:o="urn:schemas-microsoft-com:office:office" xmlns:r="http://schemas.openxmlformats.org/officeDocument/2006/relationships" xmlns:m="http://schemas.openxmlformats.org/officeDocument/2006/math" xmlns:v="urn:schemas-microsoft-com:vml" xmlns:wp14="http://schemas.microsoft.com/office/word/2010/wordprocessingDrawing" xmlns:wp="http://schemas.openxmlformats.org/drawingml/2006/wordprocessingDrawing" xmlns:w10="urn:schemas-microsoft-com:office:word" xmlns:w="http://schemas.openxmlformats.org/wordprocessingml/2006/main" xmlns:w14="http://schemas.microsoft.com/office/word/2010/wordml" xmlns:w15="http://schemas.microsoft.com/office/word/2012/wordml" xmlns:w16cid="http://schemas.microsoft.com/office/word/2016/wordml/cid" xmlns:w16se="http://schemas.microsoft.com/office/word/2015/wordml/symex" xmlns:wpg="http://schemas.microsoft.com/office/word/2010/wordprocessingGroup" xmlns:wpi="http://schemas.microsoft.com/office/word/2010/wordprocessingInk" xmlns:wne="http://schemas.microsoft.com/office/word/2006/wordml" xmlns:wps="http://schemas.microsoft.com/office/word/2010/wordprocessingShape" mc:Ignorable="w14 w15 w16se w16cid wp14">
+  <w16cid:commentId w16cid:paraId="1FBB8346" w16cid:durableId="207AA652"/>
+  <w16cid:commentId w16cid:paraId="5345AFD6" w16cid:durableId="207AA6AD"/>
+  <w16cid:commentId w16cid:paraId="26AC1480" w16cid:durableId="207AA727"/>
+  <w16cid:commentId w16cid:paraId="2F30DD74" w16cid:durableId="207AA772"/>
+  <w16cid:commentId w16cid:paraId="72AF3F92" w16cid:durableId="207AA7B3"/>
+  <w16cid:commentId w16cid:paraId="44E31ACB" w16cid:durableId="207AA802"/>
+  <w16cid:commentId w16cid:paraId="08043795" w16cid:durableId="207AA882"/>
+  <w16cid:commentId w16cid:paraId="054E4AF7" w16cid:durableId="207AA94D"/>
+</w16cid:commentsIds>
 </file>
 
 <file path=word/endnotes.xml><?xml version="1.0" encoding="utf-8"?>
@@ -4893,6 +5759,95 @@
     </w:lvl>
   </w:abstractNum>
   <w:abstractNum w:abstractNumId="18" w15:restartNumberingAfterBreak="0">
+    <w:nsid w:val="48495AF6"/>
+    <w:multiLevelType w:val="hybridMultilevel"/>
+    <w:tmpl w:val="E7E6F814"/>
+    <w:lvl w:ilvl="0" w:tplc="2C0A0019">
+      <w:start w:val="1"/>
+      <w:numFmt w:val="lowerLetter"/>
+      <w:lvlText w:val="%1."/>
+      <w:lvlJc w:val="left"/>
+      <w:pPr>
+        <w:ind w:left="720" w:hanging="360"/>
+      </w:pPr>
+      <w:rPr>
+        <w:rFonts w:hint="default"/>
+      </w:rPr>
+    </w:lvl>
+    <w:lvl w:ilvl="1" w:tplc="2C0A0019" w:tentative="1">
+      <w:start w:val="1"/>
+      <w:numFmt w:val="lowerLetter"/>
+      <w:lvlText w:val="%2."/>
+      <w:lvlJc w:val="left"/>
+      <w:pPr>
+        <w:ind w:left="1440" w:hanging="360"/>
+      </w:pPr>
+    </w:lvl>
+    <w:lvl w:ilvl="2" w:tplc="2C0A001B" w:tentative="1">
+      <w:start w:val="1"/>
+      <w:numFmt w:val="lowerRoman"/>
+      <w:lvlText w:val="%3."/>
+      <w:lvlJc w:val="right"/>
+      <w:pPr>
+        <w:ind w:left="2160" w:hanging="180"/>
+      </w:pPr>
+    </w:lvl>
+    <w:lvl w:ilvl="3" w:tplc="2C0A000F" w:tentative="1">
+      <w:start w:val="1"/>
+      <w:numFmt w:val="decimal"/>
+      <w:lvlText w:val="%4."/>
+      <w:lvlJc w:val="left"/>
+      <w:pPr>
+        <w:ind w:left="2880" w:hanging="360"/>
+      </w:pPr>
+    </w:lvl>
+    <w:lvl w:ilvl="4" w:tplc="2C0A0019" w:tentative="1">
+      <w:start w:val="1"/>
+      <w:numFmt w:val="lowerLetter"/>
+      <w:lvlText w:val="%5."/>
+      <w:lvlJc w:val="left"/>
+      <w:pPr>
+        <w:ind w:left="3600" w:hanging="360"/>
+      </w:pPr>
+    </w:lvl>
+    <w:lvl w:ilvl="5" w:tplc="2C0A001B" w:tentative="1">
+      <w:start w:val="1"/>
+      <w:numFmt w:val="lowerRoman"/>
+      <w:lvlText w:val="%6."/>
+      <w:lvlJc w:val="right"/>
+      <w:pPr>
+        <w:ind w:left="4320" w:hanging="180"/>
+      </w:pPr>
+    </w:lvl>
+    <w:lvl w:ilvl="6" w:tplc="2C0A000F" w:tentative="1">
+      <w:start w:val="1"/>
+      <w:numFmt w:val="decimal"/>
+      <w:lvlText w:val="%7."/>
+      <w:lvlJc w:val="left"/>
+      <w:pPr>
+        <w:ind w:left="5040" w:hanging="360"/>
+      </w:pPr>
+    </w:lvl>
+    <w:lvl w:ilvl="7" w:tplc="2C0A0019" w:tentative="1">
+      <w:start w:val="1"/>
+      <w:numFmt w:val="lowerLetter"/>
+      <w:lvlText w:val="%8."/>
+      <w:lvlJc w:val="left"/>
+      <w:pPr>
+        <w:ind w:left="5760" w:hanging="360"/>
+      </w:pPr>
+    </w:lvl>
+    <w:lvl w:ilvl="8" w:tplc="2C0A001B" w:tentative="1">
+      <w:start w:val="1"/>
+      <w:numFmt w:val="lowerRoman"/>
+      <w:lvlText w:val="%9."/>
+      <w:lvlJc w:val="right"/>
+      <w:pPr>
+        <w:ind w:left="6480" w:hanging="180"/>
+      </w:pPr>
+    </w:lvl>
+  </w:abstractNum>
+  <w:abstractNum w:abstractNumId="19" w15:restartNumberingAfterBreak="0">
     <w:nsid w:val="48E77B41"/>
     <w:multiLevelType w:val="hybridMultilevel"/>
     <w:tmpl w:val="82D6DE22"/>
@@ -4981,7 +5936,97 @@
       </w:pPr>
     </w:lvl>
   </w:abstractNum>
-  <w:abstractNum w:abstractNumId="19" w15:restartNumberingAfterBreak="0">
+  <w:abstractNum w:abstractNumId="20" w15:restartNumberingAfterBreak="0">
+    <w:nsid w:val="4B67002B"/>
+    <w:multiLevelType w:val="hybridMultilevel"/>
+    <w:tmpl w:val="E6D28972"/>
+    <w:lvl w:ilvl="0" w:tplc="EDC08E5C">
+      <w:start w:val="1"/>
+      <w:numFmt w:val="lowerLetter"/>
+      <w:lvlText w:val="%1."/>
+      <w:lvlJc w:val="left"/>
+      <w:pPr>
+        <w:ind w:left="720" w:hanging="360"/>
+      </w:pPr>
+      <w:rPr>
+        <w:rFonts w:ascii="TTE25CF910t00" w:eastAsia="TTE25CF910t00" w:hAnsi="TTE25CF910t00" w:cs="TTE25CF910t00" w:hint="default"/>
+        <w:color w:val="000000"/>
+      </w:rPr>
+    </w:lvl>
+    <w:lvl w:ilvl="1" w:tplc="2C0A0019" w:tentative="1">
+      <w:start w:val="1"/>
+      <w:numFmt w:val="lowerLetter"/>
+      <w:lvlText w:val="%2."/>
+      <w:lvlJc w:val="left"/>
+      <w:pPr>
+        <w:ind w:left="1440" w:hanging="360"/>
+      </w:pPr>
+    </w:lvl>
+    <w:lvl w:ilvl="2" w:tplc="2C0A001B" w:tentative="1">
+      <w:start w:val="1"/>
+      <w:numFmt w:val="lowerRoman"/>
+      <w:lvlText w:val="%3."/>
+      <w:lvlJc w:val="right"/>
+      <w:pPr>
+        <w:ind w:left="2160" w:hanging="180"/>
+      </w:pPr>
+    </w:lvl>
+    <w:lvl w:ilvl="3" w:tplc="2C0A000F" w:tentative="1">
+      <w:start w:val="1"/>
+      <w:numFmt w:val="decimal"/>
+      <w:lvlText w:val="%4."/>
+      <w:lvlJc w:val="left"/>
+      <w:pPr>
+        <w:ind w:left="2880" w:hanging="360"/>
+      </w:pPr>
+    </w:lvl>
+    <w:lvl w:ilvl="4" w:tplc="2C0A0019" w:tentative="1">
+      <w:start w:val="1"/>
+      <w:numFmt w:val="lowerLetter"/>
+      <w:lvlText w:val="%5."/>
+      <w:lvlJc w:val="left"/>
+      <w:pPr>
+        <w:ind w:left="3600" w:hanging="360"/>
+      </w:pPr>
+    </w:lvl>
+    <w:lvl w:ilvl="5" w:tplc="2C0A001B" w:tentative="1">
+      <w:start w:val="1"/>
+      <w:numFmt w:val="lowerRoman"/>
+      <w:lvlText w:val="%6."/>
+      <w:lvlJc w:val="right"/>
+      <w:pPr>
+        <w:ind w:left="4320" w:hanging="180"/>
+      </w:pPr>
+    </w:lvl>
+    <w:lvl w:ilvl="6" w:tplc="2C0A000F" w:tentative="1">
+      <w:start w:val="1"/>
+      <w:numFmt w:val="decimal"/>
+      <w:lvlText w:val="%7."/>
+      <w:lvlJc w:val="left"/>
+      <w:pPr>
+        <w:ind w:left="5040" w:hanging="360"/>
+      </w:pPr>
+    </w:lvl>
+    <w:lvl w:ilvl="7" w:tplc="2C0A0019" w:tentative="1">
+      <w:start w:val="1"/>
+      <w:numFmt w:val="lowerLetter"/>
+      <w:lvlText w:val="%8."/>
+      <w:lvlJc w:val="left"/>
+      <w:pPr>
+        <w:ind w:left="5760" w:hanging="360"/>
+      </w:pPr>
+    </w:lvl>
+    <w:lvl w:ilvl="8" w:tplc="2C0A001B" w:tentative="1">
+      <w:start w:val="1"/>
+      <w:numFmt w:val="lowerRoman"/>
+      <w:lvlText w:val="%9."/>
+      <w:lvlJc w:val="right"/>
+      <w:pPr>
+        <w:ind w:left="6480" w:hanging="180"/>
+      </w:pPr>
+    </w:lvl>
+  </w:abstractNum>
+  <w:abstractNum w:abstractNumId="21" w15:restartNumberingAfterBreak="0">
     <w:nsid w:val="4D545B19"/>
     <w:multiLevelType w:val="hybridMultilevel"/>
     <w:tmpl w:val="9FC4BF5E"/>
@@ -5070,7 +6115,7 @@
       </w:pPr>
     </w:lvl>
   </w:abstractNum>
-  <w:abstractNum w:abstractNumId="20" w15:restartNumberingAfterBreak="0">
+  <w:abstractNum w:abstractNumId="22" w15:restartNumberingAfterBreak="0">
     <w:nsid w:val="52857318"/>
     <w:multiLevelType w:val="hybridMultilevel"/>
     <w:tmpl w:val="5EAAF80C"/>
@@ -5159,7 +6204,7 @@
       </w:pPr>
     </w:lvl>
   </w:abstractNum>
-  <w:abstractNum w:abstractNumId="21" w15:restartNumberingAfterBreak="0">
+  <w:abstractNum w:abstractNumId="23" w15:restartNumberingAfterBreak="0">
     <w:nsid w:val="57BF112C"/>
     <w:multiLevelType w:val="hybridMultilevel"/>
     <w:tmpl w:val="9FC4BF5E"/>
@@ -5248,7 +6293,7 @@
       </w:pPr>
     </w:lvl>
   </w:abstractNum>
-  <w:abstractNum w:abstractNumId="22" w15:restartNumberingAfterBreak="0">
+  <w:abstractNum w:abstractNumId="24" w15:restartNumberingAfterBreak="0">
     <w:nsid w:val="61EF6409"/>
     <w:multiLevelType w:val="hybridMultilevel"/>
     <w:tmpl w:val="AFBAE2BE"/>
@@ -5337,7 +6382,7 @@
       </w:pPr>
     </w:lvl>
   </w:abstractNum>
-  <w:abstractNum w:abstractNumId="23" w15:restartNumberingAfterBreak="0">
+  <w:abstractNum w:abstractNumId="25" w15:restartNumberingAfterBreak="0">
     <w:nsid w:val="68474343"/>
     <w:multiLevelType w:val="hybridMultilevel"/>
     <w:tmpl w:val="9FC4BF5E"/>
@@ -5426,7 +6471,7 @@
       </w:pPr>
     </w:lvl>
   </w:abstractNum>
-  <w:abstractNum w:abstractNumId="24" w15:restartNumberingAfterBreak="0">
+  <w:abstractNum w:abstractNumId="26" w15:restartNumberingAfterBreak="0">
     <w:nsid w:val="691E777E"/>
     <w:multiLevelType w:val="hybridMultilevel"/>
     <w:tmpl w:val="9FC4BF5E"/>
@@ -5515,7 +6560,7 @@
       </w:pPr>
     </w:lvl>
   </w:abstractNum>
-  <w:abstractNum w:abstractNumId="25" w15:restartNumberingAfterBreak="0">
+  <w:abstractNum w:abstractNumId="27" w15:restartNumberingAfterBreak="0">
     <w:nsid w:val="6D8B3B39"/>
     <w:multiLevelType w:val="hybridMultilevel"/>
     <w:tmpl w:val="0CB61630"/>
@@ -5604,7 +6649,7 @@
       </w:pPr>
     </w:lvl>
   </w:abstractNum>
-  <w:abstractNum w:abstractNumId="26" w15:restartNumberingAfterBreak="0">
+  <w:abstractNum w:abstractNumId="28" w15:restartNumberingAfterBreak="0">
     <w:nsid w:val="6DF4691C"/>
     <w:multiLevelType w:val="hybridMultilevel"/>
     <w:tmpl w:val="B666035E"/>
@@ -5693,7 +6738,7 @@
       </w:pPr>
     </w:lvl>
   </w:abstractNum>
-  <w:abstractNum w:abstractNumId="27" w15:restartNumberingAfterBreak="0">
+  <w:abstractNum w:abstractNumId="29" w15:restartNumberingAfterBreak="0">
     <w:nsid w:val="70774305"/>
     <w:multiLevelType w:val="hybridMultilevel"/>
     <w:tmpl w:val="B666035E"/>
@@ -5782,7 +6827,7 @@
       </w:pPr>
     </w:lvl>
   </w:abstractNum>
-  <w:abstractNum w:abstractNumId="28" w15:restartNumberingAfterBreak="0">
+  <w:abstractNum w:abstractNumId="30" w15:restartNumberingAfterBreak="0">
     <w:nsid w:val="76AC7706"/>
     <w:multiLevelType w:val="multilevel"/>
     <w:tmpl w:val="23AE1328"/>
@@ -5903,7 +6948,7 @@
       </w:rPr>
     </w:lvl>
   </w:abstractNum>
-  <w:abstractNum w:abstractNumId="29" w15:restartNumberingAfterBreak="0">
+  <w:abstractNum w:abstractNumId="31" w15:restartNumberingAfterBreak="0">
     <w:nsid w:val="77CB7E6A"/>
     <w:multiLevelType w:val="hybridMultilevel"/>
     <w:tmpl w:val="EFBED09A"/>
@@ -5992,7 +7037,7 @@
       </w:pPr>
     </w:lvl>
   </w:abstractNum>
-  <w:abstractNum w:abstractNumId="30" w15:restartNumberingAfterBreak="0">
+  <w:abstractNum w:abstractNumId="32" w15:restartNumberingAfterBreak="0">
     <w:nsid w:val="7CE70581"/>
     <w:multiLevelType w:val="hybridMultilevel"/>
     <w:tmpl w:val="9FC4BF5E"/>
@@ -6081,7 +7126,7 @@
       </w:pPr>
     </w:lvl>
   </w:abstractNum>
-  <w:abstractNum w:abstractNumId="31" w15:restartNumberingAfterBreak="0">
+  <w:abstractNum w:abstractNumId="33" w15:restartNumberingAfterBreak="0">
     <w:nsid w:val="7E5A1431"/>
     <w:multiLevelType w:val="hybridMultilevel"/>
     <w:tmpl w:val="2432F5EC"/>
@@ -6171,7 +7216,7 @@
     </w:lvl>
   </w:abstractNum>
   <w:num w:numId="1">
-    <w:abstractNumId w:val="18"/>
+    <w:abstractNumId w:val="19"/>
   </w:num>
   <w:num w:numId="2">
     <w:abstractNumId w:val="10"/>
@@ -6186,7 +7231,7 @@
     <w:abstractNumId w:val="4"/>
   </w:num>
   <w:num w:numId="6">
-    <w:abstractNumId w:val="20"/>
+    <w:abstractNumId w:val="22"/>
   </w:num>
   <w:num w:numId="7">
     <w:abstractNumId w:val="7"/>
@@ -6198,19 +7243,19 @@
     <w:abstractNumId w:val="14"/>
   </w:num>
   <w:num w:numId="10">
-    <w:abstractNumId w:val="25"/>
+    <w:abstractNumId w:val="27"/>
   </w:num>
   <w:num w:numId="11">
-    <w:abstractNumId w:val="31"/>
+    <w:abstractNumId w:val="33"/>
   </w:num>
   <w:num w:numId="12">
-    <w:abstractNumId w:val="27"/>
+    <w:abstractNumId w:val="29"/>
   </w:num>
   <w:num w:numId="13">
-    <w:abstractNumId w:val="28"/>
+    <w:abstractNumId w:val="30"/>
   </w:num>
   <w:num w:numId="14">
-    <w:abstractNumId w:val="29"/>
+    <w:abstractNumId w:val="31"/>
   </w:num>
   <w:num w:numId="15">
     <w:abstractNumId w:val="8"/>
@@ -6219,22 +7264,22 @@
     <w:abstractNumId w:val="5"/>
   </w:num>
   <w:num w:numId="17">
-    <w:abstractNumId w:val="26"/>
+    <w:abstractNumId w:val="28"/>
   </w:num>
   <w:num w:numId="18">
-    <w:abstractNumId w:val="22"/>
+    <w:abstractNumId w:val="24"/>
   </w:num>
   <w:num w:numId="19">
     <w:abstractNumId w:val="12"/>
   </w:num>
   <w:num w:numId="20">
-    <w:abstractNumId w:val="21"/>
+    <w:abstractNumId w:val="23"/>
   </w:num>
   <w:num w:numId="21">
     <w:abstractNumId w:val="13"/>
   </w:num>
   <w:num w:numId="22">
-    <w:abstractNumId w:val="30"/>
+    <w:abstractNumId w:val="32"/>
   </w:num>
   <w:num w:numId="23">
     <w:abstractNumId w:val="17"/>
@@ -6243,7 +7288,7 @@
     <w:abstractNumId w:val="9"/>
   </w:num>
   <w:num w:numId="25">
-    <w:abstractNumId w:val="23"/>
+    <w:abstractNumId w:val="25"/>
   </w:num>
   <w:num w:numId="26">
     <w:abstractNumId w:val="3"/>
@@ -6255,10 +7300,10 @@
     <w:abstractNumId w:val="6"/>
   </w:num>
   <w:num w:numId="29">
-    <w:abstractNumId w:val="24"/>
+    <w:abstractNumId w:val="26"/>
   </w:num>
   <w:num w:numId="30">
-    <w:abstractNumId w:val="19"/>
+    <w:abstractNumId w:val="21"/>
   </w:num>
   <w:num w:numId="31">
     <w:abstractNumId w:val="1"/>
@@ -6266,13 +7311,19 @@
   <w:num w:numId="32">
     <w:abstractNumId w:val="16"/>
   </w:num>
+  <w:num w:numId="33">
+    <w:abstractNumId w:val="18"/>
+  </w:num>
+  <w:num w:numId="34">
+    <w:abstractNumId w:val="20"/>
+  </w:num>
 </w:numbering>
 </file>
 
 <file path=word/people.xml><?xml version="1.0" encoding="utf-8"?>
 <w15:people xmlns:wpc="http://schemas.microsoft.com/office/word/2010/wordprocessingCanvas" xmlns:cx="http://schemas.microsoft.com/office/drawing/2014/chartex" xmlns:cx1="http://schemas.microsoft.com/office/drawing/2015/9/8/chartex" xmlns:cx2="http://schemas.microsoft.com/office/drawing/2015/10/21/chartex" xmlns:cx3="http://schemas.microsoft.com/office/drawing/2016/5/9/chartex" xmlns:cx4="http://schemas.microsoft.com/office/drawing/2016/5/10/chartex" xmlns:cx5="http://schemas.microsoft.com/office/drawing/2016/5/11/chartex" xmlns:cx6="http://schemas.microsoft.com/office/drawing/2016/5/12/chartex" xmlns:cx7="http://schemas.microsoft.com/office/drawing/2016/5/13/chartex" xmlns:cx8="http://schemas.microsoft.com/office/drawing/2016/5/14/chartex" xmlns:mc="http://schemas.openxmlformats.org/markup-compatibility/2006" xmlns:aink="http://schemas.microsoft.com/office/drawing/2016/ink" xmlns:am3d="http://schemas.microsoft.com/office/drawing/2017/model3d" xmlns:o="urn:schemas-microsoft-com:office:office" xmlns:r="http://schemas.openxmlformats.org/officeDocument/2006/relationships" xmlns:m="http://schemas.openxmlformats.org/officeDocument/2006/math" xmlns:v="urn:schemas-microsoft-com:vml" xmlns:wp14="http://schemas.microsoft.com/office/word/2010/wordprocessingDrawing" xmlns:wp="http://schemas.openxmlformats.org/drawingml/2006/wordprocessingDrawing" xmlns:w10="urn:schemas-microsoft-com:office:word" xmlns:w="http://schemas.openxmlformats.org/wordprocessingml/2006/main" xmlns:w14="http://schemas.microsoft.com/office/word/2010/wordml" xmlns:w15="http://schemas.microsoft.com/office/word/2012/wordml" xmlns:w16cid="http://schemas.microsoft.com/office/word/2016/wordml/cid" xmlns:w16se="http://schemas.microsoft.com/office/word/2015/wordml/symex" xmlns:wpg="http://schemas.microsoft.com/office/word/2010/wordprocessingGroup" xmlns:wpi="http://schemas.microsoft.com/office/word/2010/wordprocessingInk" xmlns:wne="http://schemas.microsoft.com/office/word/2006/wordml" xmlns:wps="http://schemas.microsoft.com/office/word/2010/wordprocessingShape" mc:Ignorable="w14 w15 w16se w16cid wp14">
-  <w15:person w15:author="Fernando Sanchez">
-    <w15:presenceInfo w15:providerId="None" w15:userId="Fernando Sanchez"/>
+  <w15:person w15:author="Adrian AM. Morel">
+    <w15:presenceInfo w15:providerId="AD" w15:userId="S-1-5-21-2741354788-3415666550-3365319278-2926"/>
   </w15:person>
 </w15:people>
 </file>
@@ -6294,7 +7345,7 @@
       </w:pPr>
     </w:pPrDefault>
   </w:docDefaults>
-  <w:latentStyles w:defLockedState="0" w:defUIPriority="99" w:defSemiHidden="0" w:defUnhideWhenUsed="0" w:defQFormat="0" w:count="375">
+  <w:latentStyles w:defLockedState="0" w:defUIPriority="99" w:defSemiHidden="0" w:defUnhideWhenUsed="0" w:defQFormat="0" w:count="376">
     <w:lsdException w:name="Normal" w:uiPriority="0" w:qFormat="1"/>
     <w:lsdException w:name="heading 1" w:uiPriority="9" w:qFormat="1"/>
     <w:lsdException w:name="heading 2" w:semiHidden="1" w:uiPriority="9" w:unhideWhenUsed="1" w:qFormat="1"/>
@@ -6670,6 +7721,7 @@
     <w:lsdException w:name="Smart Hyperlink" w:semiHidden="1" w:unhideWhenUsed="1"/>
     <w:lsdException w:name="Hashtag" w:semiHidden="1" w:unhideWhenUsed="1"/>
     <w:lsdException w:name="Unresolved Mention" w:semiHidden="1" w:unhideWhenUsed="1"/>
+    <w:lsdException w:name="Smart Link" w:semiHidden="1" w:unhideWhenUsed="1"/>
   </w:latentStyles>
   <w:style w:type="paragraph" w:default="1" w:styleId="Normal">
     <w:name w:val="Normal"/>
@@ -6982,7 +8034,7 @@
     <w:uiPriority w:val="99"/>
     <w:semiHidden/>
     <w:unhideWhenUsed/>
-    <w:rsid w:val="00886610"/>
+    <w:rsid w:val="00DA1238"/>
     <w:pPr>
       <w:spacing w:after="0" w:line="240" w:lineRule="auto"/>
     </w:pPr>
@@ -6998,11 +8050,79 @@
     <w:link w:val="Textodeglobo"/>
     <w:uiPriority w:val="99"/>
     <w:semiHidden/>
-    <w:rsid w:val="00886610"/>
+    <w:rsid w:val="00DA1238"/>
     <w:rPr>
       <w:rFonts w:ascii="Segoe UI" w:hAnsi="Segoe UI" w:cs="Segoe UI"/>
       <w:sz w:val="18"/>
       <w:szCs w:val="18"/>
+    </w:rPr>
+  </w:style>
+  <w:style w:type="character" w:styleId="Refdecomentario">
+    <w:name w:val="annotation reference"/>
+    <w:basedOn w:val="Fuentedeprrafopredeter"/>
+    <w:uiPriority w:val="99"/>
+    <w:semiHidden/>
+    <w:unhideWhenUsed/>
+    <w:rsid w:val="00AA037F"/>
+    <w:rPr>
+      <w:sz w:val="16"/>
+      <w:szCs w:val="16"/>
+    </w:rPr>
+  </w:style>
+  <w:style w:type="paragraph" w:styleId="Textocomentario">
+    <w:name w:val="annotation text"/>
+    <w:basedOn w:val="Normal"/>
+    <w:link w:val="TextocomentarioCar"/>
+    <w:uiPriority w:val="99"/>
+    <w:semiHidden/>
+    <w:unhideWhenUsed/>
+    <w:rsid w:val="00AA037F"/>
+    <w:pPr>
+      <w:spacing w:line="240" w:lineRule="auto"/>
+    </w:pPr>
+    <w:rPr>
+      <w:sz w:val="20"/>
+      <w:szCs w:val="20"/>
+    </w:rPr>
+  </w:style>
+  <w:style w:type="character" w:customStyle="1" w:styleId="TextocomentarioCar">
+    <w:name w:val="Texto comentario Car"/>
+    <w:basedOn w:val="Fuentedeprrafopredeter"/>
+    <w:link w:val="Textocomentario"/>
+    <w:uiPriority w:val="99"/>
+    <w:semiHidden/>
+    <w:rsid w:val="00AA037F"/>
+    <w:rPr>
+      <w:sz w:val="20"/>
+      <w:szCs w:val="20"/>
+    </w:rPr>
+  </w:style>
+  <w:style w:type="paragraph" w:styleId="Asuntodelcomentario">
+    <w:name w:val="annotation subject"/>
+    <w:basedOn w:val="Textocomentario"/>
+    <w:next w:val="Textocomentario"/>
+    <w:link w:val="AsuntodelcomentarioCar"/>
+    <w:uiPriority w:val="99"/>
+    <w:semiHidden/>
+    <w:unhideWhenUsed/>
+    <w:rsid w:val="00AA037F"/>
+    <w:rPr>
+      <w:b/>
+      <w:bCs/>
+    </w:rPr>
+  </w:style>
+  <w:style w:type="character" w:customStyle="1" w:styleId="AsuntodelcomentarioCar">
+    <w:name w:val="Asunto del comentario Car"/>
+    <w:basedOn w:val="TextocomentarioCar"/>
+    <w:link w:val="Asuntodelcomentario"/>
+    <w:uiPriority w:val="99"/>
+    <w:semiHidden/>
+    <w:rsid w:val="00AA037F"/>
+    <w:rPr>
+      <w:b/>
+      <w:bCs/>
+      <w:sz w:val="20"/>
+      <w:szCs w:val="20"/>
     </w:rPr>
   </w:style>
 </w:styles>
@@ -7308,7 +8428,7 @@
 </file>
 
 <file path=customXml/itemProps1.xml><?xml version="1.0" encoding="utf-8"?>
-<ds:datastoreItem xmlns:ds="http://schemas.openxmlformats.org/officeDocument/2006/customXml" ds:itemID="{E27C218F-08C1-43E3-BB1A-F10562AFA399}">
+<ds:datastoreItem xmlns:ds="http://schemas.openxmlformats.org/officeDocument/2006/customXml" ds:itemID="{67927322-1555-4493-8D3D-E856890EBC44}">
   <ds:schemaRefs>
     <ds:schemaRef ds:uri="http://schemas.openxmlformats.org/officeDocument/2006/bibliography"/>
   </ds:schemaRefs>

</xml_diff>